<commit_message>
Added 418 Project Proposal
</commit_message>
<xml_diff>
--- a/Notes.docx
+++ b/Notes.docx
@@ -13,6 +13,71 @@
         <w:rPr>
           <w:sz w:val="28"/>
         </w:rPr>
+        <w:t>TODO:</w:t>
+      </w:r>
+    </w:p>
+    <w:p>
+      <w:pPr>
+        <w:pStyle w:val="ListParagraph"/>
+        <w:numPr>
+          <w:ilvl w:val="0"/>
+          <w:numId w:val="1"/>
+        </w:numPr>
+        <w:rPr>
+          <w:sz w:val="28"/>
+        </w:rPr>
+      </w:pPr>
+      <w:r>
+        <w:rPr>
+          <w:sz w:val="28"/>
+        </w:rPr>
+        <w:t xml:space="preserve">Keep on writing the various missing documentation pages. Upload and document my </w:t>
+      </w:r>
+      <w:proofErr w:type="spellStart"/>
+      <w:proofErr w:type="gramStart"/>
+      <w:r>
+        <w:rPr>
+          <w:sz w:val="28"/>
+        </w:rPr>
+        <w:t>powerpoint</w:t>
+      </w:r>
+      <w:proofErr w:type="spellEnd"/>
+      <w:proofErr w:type="gramEnd"/>
+      <w:r>
+        <w:rPr>
+          <w:sz w:val="28"/>
+        </w:rPr>
+        <w:t xml:space="preserve"> slides and notes that I have written for 15-121.</w:t>
+      </w:r>
+      <w:bookmarkStart w:id="0" w:name="_GoBack"/>
+      <w:bookmarkEnd w:id="0"/>
+    </w:p>
+    <w:p>
+      <w:pPr>
+        <w:jc w:val="center"/>
+        <w:rPr>
+          <w:sz w:val="28"/>
+        </w:rPr>
+      </w:pPr>
+      <w:r>
+        <w:rPr>
+          <w:sz w:val="28"/>
+        </w:rPr>
+        <w:br w:type="page"/>
+      </w:r>
+    </w:p>
+    <w:p>
+      <w:pPr>
+        <w:jc w:val="center"/>
+        <w:rPr>
+          <w:sz w:val="28"/>
+        </w:rPr>
+      </w:pPr>
+      <w:r>
+        <w:rPr>
+          <w:sz w:val="28"/>
+        </w:rPr>
+        <w:lastRenderedPageBreak/>
         <w:t>My Personal Work Documentation (AKA my website)</w:t>
       </w:r>
     </w:p>
@@ -35,15 +100,7 @@
           <w:sz w:val="28"/>
         </w:rPr>
         <w:tab/>
-        <w:t>This document is meant to document the various services that I am using to host and service my work on the internet. The main hub for finding these services should be my repository website at www.</w:t>
-      </w:r>
-      <w:bookmarkStart w:id="0" w:name="_GoBack"/>
-      <w:bookmarkEnd w:id="0"/>
-      <w:r>
-        <w:rPr>
-          <w:sz w:val="28"/>
-        </w:rPr>
-        <w:t>brycesummers.com</w:t>
+        <w:t>This document is meant to document the various services that I am using to host and service my work on the internet. The main hub for finding these services should be my repository website at www.brycesummers.com</w:t>
       </w:r>
     </w:p>
     <w:p>
@@ -463,6 +520,100 @@
     </w:sectPr>
   </w:body>
 </w:document>
+</file>
+
+<file path=word/numbering.xml><?xml version="1.0" encoding="utf-8"?>
+<w:numbering xmlns:wpc="http://schemas.microsoft.com/office/word/2010/wordprocessingCanvas" xmlns:mc="http://schemas.openxmlformats.org/markup-compatibility/2006" xmlns:o="urn:schemas-microsoft-com:office:office" xmlns:r="http://schemas.openxmlformats.org/officeDocument/2006/relationships" xmlns:m="http://schemas.openxmlformats.org/officeDocument/2006/math" xmlns:v="urn:schemas-microsoft-com:vml" xmlns:wp14="http://schemas.microsoft.com/office/word/2010/wordprocessingDrawing" xmlns:wp="http://schemas.openxmlformats.org/drawingml/2006/wordprocessingDrawing" xmlns:w10="urn:schemas-microsoft-com:office:word" xmlns:w="http://schemas.openxmlformats.org/wordprocessingml/2006/main" xmlns:w14="http://schemas.microsoft.com/office/word/2010/wordml" xmlns:wpg="http://schemas.microsoft.com/office/word/2010/wordprocessingGroup" xmlns:wpi="http://schemas.microsoft.com/office/word/2010/wordprocessingInk" xmlns:wne="http://schemas.microsoft.com/office/word/2006/wordml" xmlns:wps="http://schemas.microsoft.com/office/word/2010/wordprocessingShape" mc:Ignorable="w14 wp14">
+  <w:abstractNum w:abstractNumId="0">
+    <w:nsid w:val="6F986D55"/>
+    <w:multiLevelType w:val="hybridMultilevel"/>
+    <w:tmpl w:val="2A72C6B4"/>
+    <w:lvl w:ilvl="0" w:tplc="0409000F">
+      <w:start w:val="1"/>
+      <w:numFmt w:val="decimal"/>
+      <w:lvlText w:val="%1."/>
+      <w:lvlJc w:val="left"/>
+      <w:pPr>
+        <w:ind w:left="720" w:hanging="360"/>
+      </w:pPr>
+    </w:lvl>
+    <w:lvl w:ilvl="1" w:tplc="04090019" w:tentative="1">
+      <w:start w:val="1"/>
+      <w:numFmt w:val="lowerLetter"/>
+      <w:lvlText w:val="%2."/>
+      <w:lvlJc w:val="left"/>
+      <w:pPr>
+        <w:ind w:left="1440" w:hanging="360"/>
+      </w:pPr>
+    </w:lvl>
+    <w:lvl w:ilvl="2" w:tplc="0409001B" w:tentative="1">
+      <w:start w:val="1"/>
+      <w:numFmt w:val="lowerRoman"/>
+      <w:lvlText w:val="%3."/>
+      <w:lvlJc w:val="right"/>
+      <w:pPr>
+        <w:ind w:left="2160" w:hanging="180"/>
+      </w:pPr>
+    </w:lvl>
+    <w:lvl w:ilvl="3" w:tplc="0409000F" w:tentative="1">
+      <w:start w:val="1"/>
+      <w:numFmt w:val="decimal"/>
+      <w:lvlText w:val="%4."/>
+      <w:lvlJc w:val="left"/>
+      <w:pPr>
+        <w:ind w:left="2880" w:hanging="360"/>
+      </w:pPr>
+    </w:lvl>
+    <w:lvl w:ilvl="4" w:tplc="04090019" w:tentative="1">
+      <w:start w:val="1"/>
+      <w:numFmt w:val="lowerLetter"/>
+      <w:lvlText w:val="%5."/>
+      <w:lvlJc w:val="left"/>
+      <w:pPr>
+        <w:ind w:left="3600" w:hanging="360"/>
+      </w:pPr>
+    </w:lvl>
+    <w:lvl w:ilvl="5" w:tplc="0409001B" w:tentative="1">
+      <w:start w:val="1"/>
+      <w:numFmt w:val="lowerRoman"/>
+      <w:lvlText w:val="%6."/>
+      <w:lvlJc w:val="right"/>
+      <w:pPr>
+        <w:ind w:left="4320" w:hanging="180"/>
+      </w:pPr>
+    </w:lvl>
+    <w:lvl w:ilvl="6" w:tplc="0409000F" w:tentative="1">
+      <w:start w:val="1"/>
+      <w:numFmt w:val="decimal"/>
+      <w:lvlText w:val="%7."/>
+      <w:lvlJc w:val="left"/>
+      <w:pPr>
+        <w:ind w:left="5040" w:hanging="360"/>
+      </w:pPr>
+    </w:lvl>
+    <w:lvl w:ilvl="7" w:tplc="04090019" w:tentative="1">
+      <w:start w:val="1"/>
+      <w:numFmt w:val="lowerLetter"/>
+      <w:lvlText w:val="%8."/>
+      <w:lvlJc w:val="left"/>
+      <w:pPr>
+        <w:ind w:left="5760" w:hanging="360"/>
+      </w:pPr>
+    </w:lvl>
+    <w:lvl w:ilvl="8" w:tplc="0409001B" w:tentative="1">
+      <w:start w:val="1"/>
+      <w:numFmt w:val="lowerRoman"/>
+      <w:lvlText w:val="%9."/>
+      <w:lvlJc w:val="right"/>
+      <w:pPr>
+        <w:ind w:left="6480" w:hanging="180"/>
+      </w:pPr>
+    </w:lvl>
+  </w:abstractNum>
+  <w:num w:numId="1">
+    <w:abstractNumId w:val="0"/>
+  </w:num>
+</w:numbering>
 </file>
 
 <file path=word/styles.xml><?xml version="1.0" encoding="utf-8"?>
@@ -756,6 +907,17 @@
       </w:tcPr>
     </w:tblStylePr>
   </w:style>
+  <w:style w:type="paragraph" w:styleId="ListParagraph">
+    <w:name w:val="List Paragraph"/>
+    <w:basedOn w:val="Normal"/>
+    <w:uiPriority w:val="34"/>
+    <w:qFormat/>
+    <w:rsid w:val="003F0391"/>
+    <w:pPr>
+      <w:ind w:left="720"/>
+      <w:contextualSpacing/>
+    </w:pPr>
+  </w:style>
 </w:styles>
 </file>
 
@@ -1049,6 +1211,17 @@
         </w:tcBorders>
       </w:tcPr>
     </w:tblStylePr>
+  </w:style>
+  <w:style w:type="paragraph" w:styleId="ListParagraph">
+    <w:name w:val="List Paragraph"/>
+    <w:basedOn w:val="Normal"/>
+    <w:uiPriority w:val="34"/>
+    <w:qFormat/>
+    <w:rsid w:val="003F0391"/>
+    <w:pPr>
+      <w:ind w:left="720"/>
+      <w:contextualSpacing/>
+    </w:pPr>
   </w:style>
 </w:styles>
 </file>

</xml_diff>